<commit_message>
add doc: File & PackerUtils
</commit_message>
<xml_diff>
--- a/CM/CM.docx
+++ b/CM/CM.docx
@@ -2797,6 +2797,12 @@
             <w:insideV w:val="single" w:color="auto" w:sz="4" w:space="0"/>
           </w:tblBorders>
           <w:tblLayout w:type="fixed"/>
+          <w:tblCellMar>
+            <w:top w:w="0" w:type="dxa"/>
+            <w:left w:w="108" w:type="dxa"/>
+            <w:bottom w:w="0" w:type="dxa"/>
+            <w:right w:w="108" w:type="dxa"/>
+          </w:tblCellMar>
         </w:tblPrEx>
         <w:tc>
           <w:tcPr>
@@ -3139,6 +3145,7 @@
       <w:bookmarkEnd w:id="2"/>
     </w:p>
     <w:p>
+      <w:pPr/>
       <w:r>
         <w:rPr>
           <w:rFonts w:hint="eastAsia" w:ascii="微软雅黑" w:hAnsi="微软雅黑" w:eastAsia="微软雅黑" w:cs="微软雅黑"/>
@@ -3146,10 +3153,19 @@
           <w:szCs w:val="24"/>
           <w:lang w:val="en-US" w:eastAsia="zh-CN"/>
         </w:rPr>
-        <w:t>注意：应先导入MessageUtils包。</w:t>
+        <w:t>注意：应先导入CM</w:t>
       </w:r>
       <w:bookmarkStart w:id="18" w:name="_GoBack"/>
       <w:bookmarkEnd w:id="18"/>
+      <w:r>
+        <w:rPr>
+          <w:rFonts w:hint="eastAsia" w:ascii="微软雅黑" w:hAnsi="微软雅黑" w:eastAsia="微软雅黑" w:cs="微软雅黑"/>
+          <w:sz w:val="24"/>
+          <w:szCs w:val="24"/>
+          <w:lang w:val="en-US" w:eastAsia="zh-CN"/>
+        </w:rPr>
+        <w:t>包。</w:t>
+      </w:r>
     </w:p>
     <w:p>
       <w:pPr>
@@ -5117,6 +5133,12 @@
             <w:insideV w:val="single" w:color="000000" w:sz="2" w:space="0"/>
           </w:tblBorders>
           <w:tblLayout w:type="fixed"/>
+          <w:tblCellMar>
+            <w:top w:w="0" w:type="dxa"/>
+            <w:left w:w="108" w:type="dxa"/>
+            <w:bottom w:w="0" w:type="dxa"/>
+            <w:right w:w="108" w:type="dxa"/>
+          </w:tblCellMar>
         </w:tblPrEx>
         <w:trPr>
           <w:trHeight w:val="285" w:hRule="atLeast"/>
@@ -8503,6 +8525,12 @@
             <w:insideV w:val="single" w:color="000000" w:sz="2" w:space="0"/>
           </w:tblBorders>
           <w:tblLayout w:type="fixed"/>
+          <w:tblCellMar>
+            <w:top w:w="0" w:type="dxa"/>
+            <w:left w:w="108" w:type="dxa"/>
+            <w:bottom w:w="0" w:type="dxa"/>
+            <w:right w:w="108" w:type="dxa"/>
+          </w:tblCellMar>
         </w:tblPrEx>
         <w:trPr>
           <w:trHeight w:val="285" w:hRule="atLeast"/>
@@ -11858,7 +11886,7 @@
     <w:lsdException w:qFormat="1" w:unhideWhenUsed="0" w:uiPriority="0" w:semiHidden="0" w:name="Title"/>
     <w:lsdException w:unhideWhenUsed="0" w:uiPriority="0" w:semiHidden="0" w:name="Closing"/>
     <w:lsdException w:unhideWhenUsed="0" w:uiPriority="0" w:semiHidden="0" w:name="Signature"/>
-    <w:lsdException w:uiPriority="1" w:name="Default Paragraph Font"/>
+    <w:lsdException w:uiPriority="1" w:semiHidden="0" w:name="Default Paragraph Font"/>
     <w:lsdException w:unhideWhenUsed="0" w:uiPriority="0" w:semiHidden="0" w:name="Body Text"/>
     <w:lsdException w:unhideWhenUsed="0" w:uiPriority="0" w:semiHidden="0" w:name="Body Text Indent"/>
     <w:lsdException w:unhideWhenUsed="0" w:uiPriority="0" w:semiHidden="0" w:name="List Continue"/>
@@ -11896,7 +11924,7 @@
     <w:lsdException w:unhideWhenUsed="0" w:uiPriority="0" w:semiHidden="0" w:name="HTML Sample"/>
     <w:lsdException w:unhideWhenUsed="0" w:uiPriority="0" w:semiHidden="0" w:name="HTML Typewriter"/>
     <w:lsdException w:unhideWhenUsed="0" w:uiPriority="0" w:semiHidden="0" w:name="HTML Variable"/>
-    <w:lsdException w:qFormat="1" w:uiPriority="99" w:name="Normal Table"/>
+    <w:lsdException w:qFormat="1" w:uiPriority="99" w:semiHidden="0" w:name="Normal Table"/>
     <w:lsdException w:unhideWhenUsed="0" w:uiPriority="0" w:semiHidden="0" w:name="annotation subject"/>
     <w:lsdException w:unhideWhenUsed="0" w:uiPriority="0" w:semiHidden="0" w:name="Table Simple 1"/>
     <w:lsdException w:unhideWhenUsed="0" w:uiPriority="0" w:semiHidden="0" w:name="Table Simple 2"/>

</xml_diff>